<commit_message>
Update data of report 1
</commit_message>
<xml_diff>
--- a/Reports/Group11-Final-v1.0.docx
+++ b/Reports/Group11-Final-v1.0.docx
@@ -27508,24 +27508,23 @@
         </w:rPr>
         <w:t>Role and responsibility</w:t>
       </w:r>
-      <w:bookmarkStart w:id="28" w:name="_GoBack"/>
       <w:bookmarkEnd w:id="26"/>
       <w:bookmarkEnd w:id="27"/>
-      <w:bookmarkEnd w:id="28"/>
     </w:p>
     <w:tbl>
       <w:tblPr>
         <w:tblStyle w:val="TableGrid"/>
-        <w:tblW w:w="9810" w:type="dxa"/>
+        <w:tblW w:w="10265" w:type="dxa"/>
+        <w:tblInd w:w="-455" w:type="dxa"/>
         <w:tblLayout w:type="fixed"/>
         <w:tblLook w:val="04A0" w:firstRow="1" w:lastRow="0" w:firstColumn="1" w:lastColumn="0" w:noHBand="0" w:noVBand="1"/>
       </w:tblPr>
       <w:tblGrid>
         <w:gridCol w:w="630"/>
-        <w:gridCol w:w="2610"/>
-        <w:gridCol w:w="1980"/>
-        <w:gridCol w:w="1350"/>
-        <w:gridCol w:w="3240"/>
+        <w:gridCol w:w="2340"/>
+        <w:gridCol w:w="3060"/>
+        <w:gridCol w:w="1260"/>
+        <w:gridCol w:w="2975"/>
       </w:tblGrid>
       <w:tr>
         <w:tc>
@@ -27546,6 +27545,8 @@
                 <w:szCs w:val="24"/>
               </w:rPr>
             </w:pPr>
+            <w:bookmarkStart w:id="28" w:name="_GoBack"/>
+            <w:bookmarkEnd w:id="28"/>
             <w:r>
               <w:rPr>
                 <w:rFonts w:asciiTheme="minorHAnsi" w:eastAsiaTheme="majorEastAsia" w:hAnsiTheme="minorHAnsi" w:cstheme="majorBidi"/>
@@ -27561,7 +27562,7 @@
         </w:tc>
         <w:tc>
           <w:tcPr>
-            <w:tcW w:w="2610" w:type="dxa"/>
+            <w:tcW w:w="2340" w:type="dxa"/>
             <w:vAlign w:val="center"/>
           </w:tcPr>
           <w:p>
@@ -27592,7 +27593,7 @@
         </w:tc>
         <w:tc>
           <w:tcPr>
-            <w:tcW w:w="1980" w:type="dxa"/>
+            <w:tcW w:w="3060" w:type="dxa"/>
             <w:vAlign w:val="center"/>
           </w:tcPr>
           <w:p>
@@ -27623,7 +27624,7 @@
         </w:tc>
         <w:tc>
           <w:tcPr>
-            <w:tcW w:w="1350" w:type="dxa"/>
+            <w:tcW w:w="1260" w:type="dxa"/>
             <w:vAlign w:val="center"/>
           </w:tcPr>
           <w:p>
@@ -27654,7 +27655,7 @@
         </w:tc>
         <w:tc>
           <w:tcPr>
-            <w:tcW w:w="3240" w:type="dxa"/>
+            <w:tcW w:w="2975" w:type="dxa"/>
             <w:vAlign w:val="center"/>
           </w:tcPr>
           <w:p>
@@ -27717,7 +27718,7 @@
         </w:tc>
         <w:tc>
           <w:tcPr>
-            <w:tcW w:w="2610" w:type="dxa"/>
+            <w:tcW w:w="2340" w:type="dxa"/>
             <w:vAlign w:val="center"/>
           </w:tcPr>
           <w:p>
@@ -27746,7 +27747,7 @@
         </w:tc>
         <w:tc>
           <w:tcPr>
-            <w:tcW w:w="1980" w:type="dxa"/>
+            <w:tcW w:w="3060" w:type="dxa"/>
             <w:vAlign w:val="center"/>
           </w:tcPr>
           <w:p>
@@ -27775,7 +27776,7 @@
         </w:tc>
         <w:tc>
           <w:tcPr>
-            <w:tcW w:w="1350" w:type="dxa"/>
+            <w:tcW w:w="1260" w:type="dxa"/>
             <w:vAlign w:val="center"/>
           </w:tcPr>
           <w:p>
@@ -27804,7 +27805,7 @@
         </w:tc>
         <w:tc>
           <w:tcPr>
-            <w:tcW w:w="3240" w:type="dxa"/>
+            <w:tcW w:w="2975" w:type="dxa"/>
             <w:vAlign w:val="center"/>
           </w:tcPr>
           <w:p>
@@ -27864,7 +27865,7 @@
         </w:tc>
         <w:tc>
           <w:tcPr>
-            <w:tcW w:w="2610" w:type="dxa"/>
+            <w:tcW w:w="2340" w:type="dxa"/>
             <w:vAlign w:val="center"/>
           </w:tcPr>
           <w:p>
@@ -27893,7 +27894,7 @@
         </w:tc>
         <w:tc>
           <w:tcPr>
-            <w:tcW w:w="1980" w:type="dxa"/>
+            <w:tcW w:w="3060" w:type="dxa"/>
             <w:vAlign w:val="center"/>
           </w:tcPr>
           <w:p>
@@ -27916,13 +27917,23 @@
                 <w:sz w:val="24"/>
                 <w:szCs w:val="24"/>
               </w:rPr>
-              <w:t>Developer</w:t>
+              <w:t>D</w:t>
+            </w:r>
+            <w:r>
+              <w:rPr>
+                <w:rFonts w:asciiTheme="minorHAnsi" w:eastAsiaTheme="majorEastAsia" w:hAnsiTheme="minorHAnsi" w:cstheme="majorBidi"/>
+                <w:bCs/>
+                <w:color w:val="000000" w:themeColor="text1"/>
+                <w:sz w:val="24"/>
+                <w:szCs w:val="24"/>
+              </w:rPr>
+              <w:t>esigner, developer, tester</w:t>
             </w:r>
           </w:p>
         </w:tc>
         <w:tc>
           <w:tcPr>
-            <w:tcW w:w="1350" w:type="dxa"/>
+            <w:tcW w:w="1260" w:type="dxa"/>
             <w:vAlign w:val="center"/>
           </w:tcPr>
           <w:p>
@@ -27951,7 +27962,7 @@
         </w:tc>
         <w:tc>
           <w:tcPr>
-            <w:tcW w:w="3240" w:type="dxa"/>
+            <w:tcW w:w="2975" w:type="dxa"/>
             <w:vAlign w:val="center"/>
           </w:tcPr>
           <w:p>
@@ -28011,7 +28022,7 @@
         </w:tc>
         <w:tc>
           <w:tcPr>
-            <w:tcW w:w="2610" w:type="dxa"/>
+            <w:tcW w:w="2340" w:type="dxa"/>
             <w:vAlign w:val="center"/>
           </w:tcPr>
           <w:p>
@@ -28040,7 +28051,7 @@
         </w:tc>
         <w:tc>
           <w:tcPr>
-            <w:tcW w:w="1980" w:type="dxa"/>
+            <w:tcW w:w="3060" w:type="dxa"/>
             <w:vAlign w:val="center"/>
           </w:tcPr>
           <w:p>
@@ -28063,13 +28074,23 @@
                 <w:sz w:val="24"/>
                 <w:szCs w:val="24"/>
               </w:rPr>
-              <w:t>Developer</w:t>
+              <w:t>D</w:t>
+            </w:r>
+            <w:r>
+              <w:rPr>
+                <w:rFonts w:asciiTheme="minorHAnsi" w:eastAsiaTheme="majorEastAsia" w:hAnsiTheme="minorHAnsi" w:cstheme="majorBidi"/>
+                <w:bCs/>
+                <w:color w:val="000000" w:themeColor="text1"/>
+                <w:sz w:val="24"/>
+                <w:szCs w:val="24"/>
+              </w:rPr>
+              <w:t>esigner, developer, tester</w:t>
             </w:r>
           </w:p>
         </w:tc>
         <w:tc>
           <w:tcPr>
-            <w:tcW w:w="1350" w:type="dxa"/>
+            <w:tcW w:w="1260" w:type="dxa"/>
             <w:vAlign w:val="center"/>
           </w:tcPr>
           <w:p>
@@ -28098,7 +28119,7 @@
         </w:tc>
         <w:tc>
           <w:tcPr>
-            <w:tcW w:w="3240" w:type="dxa"/>
+            <w:tcW w:w="2975" w:type="dxa"/>
             <w:vAlign w:val="center"/>
           </w:tcPr>
           <w:p>
@@ -28158,7 +28179,7 @@
         </w:tc>
         <w:tc>
           <w:tcPr>
-            <w:tcW w:w="2610" w:type="dxa"/>
+            <w:tcW w:w="2340" w:type="dxa"/>
             <w:vAlign w:val="center"/>
           </w:tcPr>
           <w:p>
@@ -28187,7 +28208,7 @@
         </w:tc>
         <w:tc>
           <w:tcPr>
-            <w:tcW w:w="1980" w:type="dxa"/>
+            <w:tcW w:w="3060" w:type="dxa"/>
             <w:vAlign w:val="center"/>
           </w:tcPr>
           <w:p>
@@ -28210,13 +28231,23 @@
                 <w:sz w:val="24"/>
                 <w:szCs w:val="24"/>
               </w:rPr>
-              <w:t>Developer</w:t>
+              <w:t>D</w:t>
+            </w:r>
+            <w:r>
+              <w:rPr>
+                <w:rFonts w:asciiTheme="minorHAnsi" w:eastAsiaTheme="majorEastAsia" w:hAnsiTheme="minorHAnsi" w:cstheme="majorBidi"/>
+                <w:bCs/>
+                <w:color w:val="000000" w:themeColor="text1"/>
+                <w:sz w:val="24"/>
+                <w:szCs w:val="24"/>
+              </w:rPr>
+              <w:t>esigner, developer, tester</w:t>
             </w:r>
           </w:p>
         </w:tc>
         <w:tc>
           <w:tcPr>
-            <w:tcW w:w="1350" w:type="dxa"/>
+            <w:tcW w:w="1260" w:type="dxa"/>
             <w:vAlign w:val="center"/>
           </w:tcPr>
           <w:p>
@@ -28245,7 +28276,7 @@
         </w:tc>
         <w:tc>
           <w:tcPr>
-            <w:tcW w:w="3240" w:type="dxa"/>
+            <w:tcW w:w="2975" w:type="dxa"/>
             <w:vAlign w:val="center"/>
           </w:tcPr>
           <w:p>
@@ -37579,7 +37610,7 @@
             <w:bCs/>
             <w:noProof/>
           </w:rPr>
-          <w:t>17</w:t>
+          <w:t>26</w:t>
         </w:r>
         <w:r>
           <w:rPr>
@@ -43307,7 +43338,7 @@
 </file>
 
 <file path=customXml/itemProps2.xml><?xml version="1.0" encoding="utf-8"?>
-<ds:datastoreItem xmlns:ds="http://schemas.openxmlformats.org/officeDocument/2006/customXml" ds:itemID="{2D2613E4-9C5B-4C80-8E1D-897D543C54FA}">
+<ds:datastoreItem xmlns:ds="http://schemas.openxmlformats.org/officeDocument/2006/customXml" ds:itemID="{6650992A-32EA-4405-BD51-8400544FE571}">
   <ds:schemaRefs>
     <ds:schemaRef ds:uri="http://schemas.openxmlformats.org/officeDocument/2006/bibliography"/>
   </ds:schemaRefs>

</xml_diff>